<commit_message>
Update Brief context of the report
</commit_message>
<xml_diff>
--- a/Bank Marketing Data Analysis Project Report.docx
+++ b/Bank Marketing Data Analysis Project Report.docx
@@ -384,31 +384,48 @@
         </w:rPr>
       </w:pPr>
       <w:r>
-        <w:t>The primary objective of this project was to analyze direct marketing campaigns, via phone calls, by a Portuguese banking institution. Specifically, we aimed to develop a predictive model to forecast whether a client would subscribe to a term deposit. This initiative could potentially enhance the efficiency of future marketing strategies by enabling the institution to target individuals more likely to respond positively.</w:t>
+        <w:t xml:space="preserve">The primary objective of this project was to analyze direct marketing campaigns, via phone calls, by a Portuguese banking institution. Specifically, we aimed to develop a predictive model to forecast whether a client would subscribe to a term deposit. This initiative could potentially enhance the efficiency of future marketing strategies by enabling the institution to target individuals more likely to respond positively. </w:t>
+      </w:r>
+      <w:r>
+        <w:br/>
+      </w:r>
+      <w:r>
+        <w:br/>
+      </w:r>
+      <w:r>
+        <w:t>This report encapsulates the rigorous processes of data cleaning, preprocessing, machine learning modeling, and evaluation, underscoring the strategic decisions made to ensure data integrity, model robustness, and insightful visualizations. Each step was executed to address specific challenges within the dataset</w:t>
       </w:r>
       <w:r>
         <w:t xml:space="preserve"> </w:t>
       </w:r>
       <w:r>
+        <w:t>and ultimately, provide actionable recommendations for targeted marketing strategies.</w:t>
+      </w:r>
+      <w:r>
         <w:br/>
       </w:r>
+    </w:p>
+    <w:p>
+      <w:pPr>
+        <w:rPr>
+          <w:b/>
+          <w:bCs/>
+        </w:rPr>
+      </w:pPr>
       <w:r>
         <w:br/>
       </w:r>
       <w:r>
-        <w:t>This report encapsulates the rigorous processes of data cleaning, preprocessing, machine learning modeling, and evaluation, underscoring the strategic decisions made to ensure data integrity, model robustness, and insightful visualizations. Each step was executed to address specific challenges within the dataset, optimize model performance, and ultimately, provide actionable recommendations for targeted marketing strategies.</w:t>
-      </w:r>
-      <w:r>
         <w:br/>
       </w:r>
-    </w:p>
-    <w:p>
-      <w:pPr>
-        <w:rPr>
-          <w:b/>
-          <w:bCs/>
-        </w:rPr>
-      </w:pPr>
+      <w:r>
+        <w:rPr>
+          <w:b/>
+          <w:bCs/>
+          <w:color w:val="275317" w:themeColor="accent6" w:themeShade="80"/>
+        </w:rPr>
+        <w:t>Methodology</w:t>
+      </w:r>
       <w:r>
         <w:br/>
       </w:r>
@@ -416,12 +433,31 @@
         <w:br/>
       </w:r>
       <w:r>
-        <w:rPr>
-          <w:b/>
-          <w:bCs/>
-          <w:color w:val="275317" w:themeColor="accent6" w:themeShade="80"/>
-        </w:rPr>
-        <w:t>Methodology</w:t>
+        <w:t xml:space="preserve">The dataset </w:t>
+      </w:r>
+      <w:r>
+        <w:t xml:space="preserve">of this project </w:t>
+      </w:r>
+      <w:r>
+        <w:t>include</w:t>
+      </w:r>
+      <w:r>
+        <w:t xml:space="preserve">d </w:t>
+      </w:r>
+      <w:r>
+        <w:t xml:space="preserve"> a mix of numerical and categorical attributes, such as age, job type, marital status, education,</w:t>
+      </w:r>
+      <w:r>
+        <w:t xml:space="preserve"> </w:t>
+      </w:r>
+      <w:r>
+        <w:t xml:space="preserve"> </w:t>
+      </w:r>
+      <w:r>
+        <w:t>contact details and other circumstances</w:t>
+      </w:r>
+      <w:r>
+        <w:t>, culminating in the binary target attribute indicating whether a client subscribed to a term deposit.</w:t>
       </w:r>
       <w:r>
         <w:br/>
@@ -430,58 +466,40 @@
         <w:br/>
       </w:r>
       <w:r>
-        <w:t xml:space="preserve">The dataset </w:t>
-      </w:r>
-      <w:r>
-        <w:t xml:space="preserve">of this project </w:t>
-      </w:r>
-      <w:r>
-        <w:t>include</w:t>
-      </w:r>
-      <w:r>
-        <w:t xml:space="preserve">d </w:t>
-      </w:r>
-      <w:r>
-        <w:t xml:space="preserve"> a mix of numerical and categorical attributes, such as age, job type, marital status, education, and contact information, culminating in the binary target attribute indicating whether a client subscribed to a term deposit.</w:t>
-      </w:r>
-      <w:r>
         <w:br/>
       </w:r>
       <w:r>
+        <w:t xml:space="preserve">In this project, </w:t>
+      </w:r>
+      <w:r>
+        <w:t xml:space="preserve">Data </w:t>
+      </w:r>
+      <w:r>
+        <w:t>cleaning</w:t>
+      </w:r>
+      <w:r>
+        <w:t xml:space="preserve"> was a crucial step that involved encoding categorical</w:t>
+      </w:r>
+      <w:r>
+        <w:t xml:space="preserve"> </w:t>
+      </w:r>
+      <w:r>
+        <w:t>variables into a format suitable for machine learning models and handling missing values marked as "unknown."</w:t>
+      </w:r>
+      <w:r>
         <w:br/>
       </w:r>
       <w:r>
+        <w:t xml:space="preserve">These steps addressed missing values, outliers, and the encoding of categorical variables, </w:t>
+      </w:r>
+      <w:r>
+        <w:lastRenderedPageBreak/>
+        <w:t>as detailed below.</w:t>
+      </w:r>
+      <w:r>
         <w:br/>
       </w:r>
       <w:r>
-        <w:t xml:space="preserve">In this project, </w:t>
-      </w:r>
-      <w:r>
-        <w:t xml:space="preserve">Data </w:t>
-      </w:r>
-      <w:r>
-        <w:t>cleaning</w:t>
-      </w:r>
-      <w:r>
-        <w:t xml:space="preserve"> was a crucial step that involved encoding categorical</w:t>
-      </w:r>
-      <w:r>
-        <w:t xml:space="preserve"> </w:t>
-      </w:r>
-      <w:r>
-        <w:t>variables into a format suitable for machine learning models and handling missing values marked as "unknown."</w:t>
-      </w:r>
-      <w:r>
-        <w:br/>
-      </w:r>
-      <w:r>
-        <w:t>These steps addressed missing values, outliers, and the encoding of categorical variables, as detailed below.</w:t>
-      </w:r>
-      <w:r>
-        <w:br/>
-      </w:r>
-      <w:r>
-        <w:lastRenderedPageBreak/>
         <w:br/>
       </w:r>
       <w:r>
@@ -737,10 +755,10 @@
         <w:br/>
       </w:r>
       <w:r>
+        <w:lastRenderedPageBreak/>
         <w:br/>
       </w:r>
       <w:r>
-        <w:lastRenderedPageBreak/>
         <w:br/>
       </w:r>
       <w:r>
@@ -806,7 +824,13 @@
         <w:t>Encoding Strategy</w:t>
       </w:r>
       <w:r>
-        <w:t>: Categorical variables were encoded to numeric formats, with ordinal data encoded using Label Encoding and nominal data through One-Hot Encoding. This distinction preserved the inherent order in ordinal data while treating nominal data as separate binary features.</w:t>
+        <w:t xml:space="preserve">: Categorical variables were encoded to numeric formats, with ordinal data encoded using </w:t>
+      </w:r>
+      <w:r>
+        <w:t>Ordinal</w:t>
+      </w:r>
+      <w:r>
+        <w:t xml:space="preserve"> Encoding and nominal data through One-Hot Encoding. This distinction preserved the inherent order in ordinal data while treating nominal data as separate binary features.</w:t>
       </w:r>
     </w:p>
     <w:p>
@@ -930,63 +954,20 @@
     </w:p>
     <w:p>
       <w:pPr>
-        <w:numPr>
-          <w:ilvl w:val="0"/>
-          <w:numId w:val="13"/>
-        </w:numPr>
-      </w:pPr>
-      <w:r>
-        <w:rPr>
-          <w:b/>
-          <w:bCs/>
-        </w:rPr>
-        <w:t>Decision Trees</w:t>
-      </w:r>
-      <w:r>
-        <w:t>: Provided insights into the non-linear associations within the features.</w:t>
-      </w:r>
-    </w:p>
-    <w:p>
-      <w:pPr>
-        <w:numPr>
-          <w:ilvl w:val="0"/>
-          <w:numId w:val="13"/>
-        </w:numPr>
-      </w:pPr>
-      <w:r>
-        <w:rPr>
-          <w:b/>
-          <w:bCs/>
+        <w:ind w:left="720"/>
+      </w:pPr>
+      <w:r>
+        <w:br/>
+      </w:r>
+    </w:p>
+    <w:p>
+      <w:r>
+        <w:rPr>
+          <w:b/>
+          <w:bCs/>
+          <w:color w:val="275317" w:themeColor="accent6" w:themeShade="80"/>
         </w:rPr>
         <w:lastRenderedPageBreak/>
-        <w:t>Random Forest Classifier</w:t>
-      </w:r>
-      <w:r>
-        <w:t>: Augmented decision tree insights with ensemble learning techniques, enhancing the model's predictive ability and generalizability.</w:t>
-      </w:r>
-    </w:p>
-    <w:p>
-      <w:pPr>
-        <w:rPr>
-          <w:b/>
-          <w:bCs/>
-        </w:rPr>
-      </w:pPr>
-      <w:r>
-        <w:br/>
-      </w:r>
-      <w:r>
-        <w:br/>
-      </w:r>
-      <w:r>
-        <w:br/>
-      </w:r>
-      <w:r>
-        <w:rPr>
-          <w:b/>
-          <w:bCs/>
-          <w:color w:val="275317" w:themeColor="accent6" w:themeShade="80"/>
-        </w:rPr>
         <w:t>2.6 Visualization</w:t>
       </w:r>
     </w:p>
@@ -1116,11 +1097,7 @@
         <w:t>Preprocessing for Machine Learning</w:t>
       </w:r>
       <w:r>
-        <w:t xml:space="preserve">: Prior to model training, data was carefully preprocessed. This included the encoding of categorical variables, scaling of </w:t>
-      </w:r>
-      <w:r>
-        <w:lastRenderedPageBreak/>
-        <w:t>numerical variables, and the treatment of outliers and missing values, all essential for optimizing the performance of the predictive models.</w:t>
+        <w:t>: Prior to model training, data was carefully preprocessed. This included the encoding of categorical variables, scaling of numerical variables, and the treatment of outliers and missing values, all essential for optimizing the performance of the predictive models.</w:t>
       </w:r>
     </w:p>
     <w:p>
@@ -1153,6 +1130,7 @@
           <w:b/>
           <w:bCs/>
         </w:rPr>
+        <w:lastRenderedPageBreak/>
         <w:t>Performance Metrics</w:t>
       </w:r>
       <w:r>
@@ -4221,6 +4199,7 @@
   <w:style w:type="character" w:default="1" w:styleId="DefaultParagraphFont">
     <w:name w:val="Default Paragraph Font"/>
     <w:uiPriority w:val="1"/>
+    <w:semiHidden/>
     <w:unhideWhenUsed/>
   </w:style>
   <w:style w:type="table" w:default="1" w:styleId="TableNormal">

</xml_diff>

<commit_message>
update content of report, new visualization file for report
</commit_message>
<xml_diff>
--- a/Bank Marketing Data Analysis Project Report.docx
+++ b/Bank Marketing Data Analysis Project Report.docx
@@ -31,6 +31,14 @@
     </w:p>
     <w:sdt>
       <w:sdtPr>
+        <w:rPr>
+          <w:rFonts w:asciiTheme="minorHAnsi" w:eastAsiaTheme="minorHAnsi" w:hAnsiTheme="minorHAnsi" w:cstheme="minorBidi"/>
+          <w:color w:val="auto"/>
+          <w:kern w:val="2"/>
+          <w:sz w:val="24"/>
+          <w:szCs w:val="24"/>
+          <w14:ligatures w14:val="standardContextual"/>
+        </w:rPr>
         <w:id w:val="-1387950825"/>
         <w:docPartObj>
           <w:docPartGallery w:val="Table of Contents"/>
@@ -39,15 +47,9 @@
       </w:sdtPr>
       <w:sdtEndPr>
         <w:rPr>
-          <w:rFonts w:asciiTheme="minorHAnsi" w:eastAsiaTheme="minorHAnsi" w:hAnsiTheme="minorHAnsi" w:cstheme="minorBidi"/>
           <w:b/>
           <w:bCs/>
           <w:noProof/>
-          <w:color w:val="auto"/>
-          <w:kern w:val="2"/>
-          <w:sz w:val="24"/>
-          <w:szCs w:val="24"/>
-          <w14:ligatures w14:val="standardContextual"/>
         </w:rPr>
       </w:sdtEndPr>
       <w:sdtContent>
@@ -82,7 +84,7 @@
           <w:r>
             <w:fldChar w:fldCharType="separate"/>
           </w:r>
-          <w:hyperlink w:anchor="_Toc163153564" w:history="1">
+          <w:hyperlink w:anchor="_Toc163159802" w:history="1">
             <w:r>
               <w:rPr>
                 <w:rStyle w:val="Hyperlink"/>
@@ -109,7 +111,7 @@
                 <w:noProof/>
                 <w:webHidden/>
               </w:rPr>
-              <w:instrText xml:space="preserve"> PAGEREF _Toc163153564 \h </w:instrText>
+              <w:instrText xml:space="preserve"> PAGEREF _Toc163159802 \h </w:instrText>
             </w:r>
             <w:r>
               <w:rPr>
@@ -154,7 +156,7 @@
               <w:lang w:val="en-CA" w:eastAsia="zh-CN"/>
             </w:rPr>
           </w:pPr>
-          <w:hyperlink w:anchor="_Toc163153565" w:history="1">
+          <w:hyperlink w:anchor="_Toc163159803" w:history="1">
             <w:r>
               <w:rPr>
                 <w:rStyle w:val="Hyperlink"/>
@@ -181,7 +183,7 @@
                 <w:noProof/>
                 <w:webHidden/>
               </w:rPr>
-              <w:instrText xml:space="preserve"> PAGEREF _Toc163153565 \h </w:instrText>
+              <w:instrText xml:space="preserve"> PAGEREF _Toc163159803 \h </w:instrText>
             </w:r>
             <w:r>
               <w:rPr>
@@ -226,7 +228,7 @@
               <w:lang w:val="en-CA" w:eastAsia="zh-CN"/>
             </w:rPr>
           </w:pPr>
-          <w:hyperlink w:anchor="_Toc163153566" w:history="1">
+          <w:hyperlink w:anchor="_Toc163159804" w:history="1">
             <w:r>
               <w:rPr>
                 <w:rStyle w:val="Hyperlink"/>
@@ -253,7 +255,7 @@
                 <w:noProof/>
                 <w:webHidden/>
               </w:rPr>
-              <w:instrText xml:space="preserve"> PAGEREF _Toc163153566 \h </w:instrText>
+              <w:instrText xml:space="preserve"> PAGEREF _Toc163159804 \h </w:instrText>
             </w:r>
             <w:r>
               <w:rPr>
@@ -298,7 +300,7 @@
               <w:lang w:val="en-CA" w:eastAsia="zh-CN"/>
             </w:rPr>
           </w:pPr>
-          <w:hyperlink w:anchor="_Toc163153567" w:history="1">
+          <w:hyperlink w:anchor="_Toc163159805" w:history="1">
             <w:r>
               <w:rPr>
                 <w:rStyle w:val="Hyperlink"/>
@@ -325,7 +327,7 @@
                 <w:noProof/>
                 <w:webHidden/>
               </w:rPr>
-              <w:instrText xml:space="preserve"> PAGEREF _Toc163153567 \h </w:instrText>
+              <w:instrText xml:space="preserve"> PAGEREF _Toc163159805 \h </w:instrText>
             </w:r>
             <w:r>
               <w:rPr>
@@ -370,7 +372,7 @@
               <w:lang w:val="en-CA" w:eastAsia="zh-CN"/>
             </w:rPr>
           </w:pPr>
-          <w:hyperlink w:anchor="_Toc163153568" w:history="1">
+          <w:hyperlink w:anchor="_Toc163159806" w:history="1">
             <w:r>
               <w:rPr>
                 <w:rStyle w:val="Hyperlink"/>
@@ -397,7 +399,7 @@
                 <w:noProof/>
                 <w:webHidden/>
               </w:rPr>
-              <w:instrText xml:space="preserve"> PAGEREF _Toc163153568 \h </w:instrText>
+              <w:instrText xml:space="preserve"> PAGEREF _Toc163159806 \h </w:instrText>
             </w:r>
             <w:r>
               <w:rPr>
@@ -442,7 +444,7 @@
               <w:lang w:val="en-CA" w:eastAsia="zh-CN"/>
             </w:rPr>
           </w:pPr>
-          <w:hyperlink w:anchor="_Toc163153569" w:history="1">
+          <w:hyperlink w:anchor="_Toc163159807" w:history="1">
             <w:r>
               <w:rPr>
                 <w:rStyle w:val="Hyperlink"/>
@@ -469,7 +471,7 @@
                 <w:noProof/>
                 <w:webHidden/>
               </w:rPr>
-              <w:instrText xml:space="preserve"> PAGEREF _Toc163153569 \h </w:instrText>
+              <w:instrText xml:space="preserve"> PAGEREF _Toc163159807 \h </w:instrText>
             </w:r>
             <w:r>
               <w:rPr>
@@ -514,7 +516,7 @@
               <w:lang w:val="en-CA" w:eastAsia="zh-CN"/>
             </w:rPr>
           </w:pPr>
-          <w:hyperlink w:anchor="_Toc163153570" w:history="1">
+          <w:hyperlink w:anchor="_Toc163159808" w:history="1">
             <w:r>
               <w:rPr>
                 <w:rStyle w:val="Hyperlink"/>
@@ -541,7 +543,7 @@
                 <w:noProof/>
                 <w:webHidden/>
               </w:rPr>
-              <w:instrText xml:space="preserve"> PAGEREF _Toc163153570 \h </w:instrText>
+              <w:instrText xml:space="preserve"> PAGEREF _Toc163159808 \h </w:instrText>
             </w:r>
             <w:r>
               <w:rPr>
@@ -586,7 +588,7 @@
               <w:lang w:val="en-CA" w:eastAsia="zh-CN"/>
             </w:rPr>
           </w:pPr>
-          <w:hyperlink w:anchor="_Toc163153571" w:history="1">
+          <w:hyperlink w:anchor="_Toc163159809" w:history="1">
             <w:r>
               <w:rPr>
                 <w:rStyle w:val="Hyperlink"/>
@@ -613,7 +615,7 @@
                 <w:noProof/>
                 <w:webHidden/>
               </w:rPr>
-              <w:instrText xml:space="preserve"> PAGEREF _Toc163153571 \h </w:instrText>
+              <w:instrText xml:space="preserve"> PAGEREF _Toc163159809 \h </w:instrText>
             </w:r>
             <w:r>
               <w:rPr>
@@ -658,7 +660,7 @@
               <w:lang w:val="en-CA" w:eastAsia="zh-CN"/>
             </w:rPr>
           </w:pPr>
-          <w:hyperlink w:anchor="_Toc163153572" w:history="1">
+          <w:hyperlink w:anchor="_Toc163159810" w:history="1">
             <w:r>
               <w:rPr>
                 <w:rStyle w:val="Hyperlink"/>
@@ -685,7 +687,7 @@
                 <w:noProof/>
                 <w:webHidden/>
               </w:rPr>
-              <w:instrText xml:space="preserve"> PAGEREF _Toc163153572 \h </w:instrText>
+              <w:instrText xml:space="preserve"> PAGEREF _Toc163159810 \h </w:instrText>
             </w:r>
             <w:r>
               <w:rPr>
@@ -730,7 +732,7 @@
               <w:lang w:val="en-CA" w:eastAsia="zh-CN"/>
             </w:rPr>
           </w:pPr>
-          <w:hyperlink w:anchor="_Toc163153573" w:history="1">
+          <w:hyperlink w:anchor="_Toc163159811" w:history="1">
             <w:r>
               <w:rPr>
                 <w:rStyle w:val="Hyperlink"/>
@@ -757,7 +759,7 @@
                 <w:noProof/>
                 <w:webHidden/>
               </w:rPr>
-              <w:instrText xml:space="preserve"> PAGEREF _Toc163153573 \h </w:instrText>
+              <w:instrText xml:space="preserve"> PAGEREF _Toc163159811 \h </w:instrText>
             </w:r>
             <w:r>
               <w:rPr>
@@ -802,7 +804,7 @@
               <w:lang w:val="en-CA" w:eastAsia="zh-CN"/>
             </w:rPr>
           </w:pPr>
-          <w:hyperlink w:anchor="_Toc163153574" w:history="1">
+          <w:hyperlink w:anchor="_Toc163159812" w:history="1">
             <w:r>
               <w:rPr>
                 <w:rStyle w:val="Hyperlink"/>
@@ -829,7 +831,7 @@
                 <w:noProof/>
                 <w:webHidden/>
               </w:rPr>
-              <w:instrText xml:space="preserve"> PAGEREF _Toc163153574 \h </w:instrText>
+              <w:instrText xml:space="preserve"> PAGEREF _Toc163159812 \h </w:instrText>
             </w:r>
             <w:r>
               <w:rPr>
@@ -874,7 +876,7 @@
               <w:lang w:val="en-CA" w:eastAsia="zh-CN"/>
             </w:rPr>
           </w:pPr>
-          <w:hyperlink w:anchor="_Toc163153575" w:history="1">
+          <w:hyperlink w:anchor="_Toc163159813" w:history="1">
             <w:r>
               <w:rPr>
                 <w:rStyle w:val="Hyperlink"/>
@@ -901,7 +903,7 @@
                 <w:noProof/>
                 <w:webHidden/>
               </w:rPr>
-              <w:instrText xml:space="preserve"> PAGEREF _Toc163153575 \h </w:instrText>
+              <w:instrText xml:space="preserve"> PAGEREF _Toc163159813 \h </w:instrText>
             </w:r>
             <w:r>
               <w:rPr>
@@ -946,7 +948,7 @@
               <w:lang w:val="en-CA" w:eastAsia="zh-CN"/>
             </w:rPr>
           </w:pPr>
-          <w:hyperlink w:anchor="_Toc163153576" w:history="1">
+          <w:hyperlink w:anchor="_Toc163159814" w:history="1">
             <w:r>
               <w:rPr>
                 <w:rStyle w:val="Hyperlink"/>
@@ -973,7 +975,7 @@
                 <w:noProof/>
                 <w:webHidden/>
               </w:rPr>
-              <w:instrText xml:space="preserve"> PAGEREF _Toc163153576 \h </w:instrText>
+              <w:instrText xml:space="preserve"> PAGEREF _Toc163159814 \h </w:instrText>
             </w:r>
             <w:r>
               <w:rPr>
@@ -993,7 +995,7 @@
                 <w:noProof/>
                 <w:webHidden/>
               </w:rPr>
-              <w:t>6</w:t>
+              <w:t>13</w:t>
             </w:r>
             <w:r>
               <w:rPr>
@@ -1018,7 +1020,7 @@
               <w:lang w:val="en-CA" w:eastAsia="zh-CN"/>
             </w:rPr>
           </w:pPr>
-          <w:hyperlink w:anchor="_Toc163153577" w:history="1">
+          <w:hyperlink w:anchor="_Toc163159815" w:history="1">
             <w:r>
               <w:rPr>
                 <w:rStyle w:val="Hyperlink"/>
@@ -1045,7 +1047,7 @@
                 <w:noProof/>
                 <w:webHidden/>
               </w:rPr>
-              <w:instrText xml:space="preserve"> PAGEREF _Toc163153577 \h </w:instrText>
+              <w:instrText xml:space="preserve"> PAGEREF _Toc163159815 \h </w:instrText>
             </w:r>
             <w:r>
               <w:rPr>
@@ -1065,7 +1067,7 @@
                 <w:noProof/>
                 <w:webHidden/>
               </w:rPr>
-              <w:t>8</w:t>
+              <w:t>15</w:t>
             </w:r>
             <w:r>
               <w:rPr>
@@ -1122,7 +1124,7 @@
         <w:lastRenderedPageBreak/>
         <w:t xml:space="preserve"> </w:t>
       </w:r>
-      <w:bookmarkStart w:id="0" w:name="_Toc163153564"/>
+      <w:bookmarkStart w:id="0" w:name="_Toc163159802"/>
       <w:r>
         <w:t xml:space="preserve">1. </w:t>
       </w:r>
@@ -1141,7 +1143,7 @@
       <w:pPr>
         <w:pStyle w:val="Heading2"/>
       </w:pPr>
-      <w:bookmarkStart w:id="1" w:name="_Toc163153565"/>
+      <w:bookmarkStart w:id="1" w:name="_Toc163159803"/>
       <w:r>
         <w:t xml:space="preserve">1.1 </w:t>
       </w:r>
@@ -1185,7 +1187,7 @@
           <w:rStyle w:val="Heading1Char"/>
         </w:rPr>
       </w:pPr>
-      <w:bookmarkStart w:id="2" w:name="_Toc163153566"/>
+      <w:bookmarkStart w:id="2" w:name="_Toc163159804"/>
       <w:r>
         <w:rPr>
           <w:rStyle w:val="Heading1Char"/>
@@ -1267,7 +1269,7 @@
       <w:pPr>
         <w:pStyle w:val="Heading2"/>
       </w:pPr>
-      <w:bookmarkStart w:id="3" w:name="_Toc163153567"/>
+      <w:bookmarkStart w:id="3" w:name="_Toc163159805"/>
       <w:r>
         <w:t>2.1 Data Exploration and Cleaning</w:t>
       </w:r>
@@ -1293,7 +1295,7 @@
       <w:pPr>
         <w:pStyle w:val="Heading2"/>
       </w:pPr>
-      <w:bookmarkStart w:id="4" w:name="_Toc163153568"/>
+      <w:bookmarkStart w:id="4" w:name="_Toc163159806"/>
       <w:r>
         <w:t>2.2 Data Organization</w:t>
       </w:r>
@@ -1309,7 +1311,7 @@
       <w:pPr>
         <w:pStyle w:val="Heading2"/>
       </w:pPr>
-      <w:bookmarkStart w:id="5" w:name="_Toc163153569"/>
+      <w:bookmarkStart w:id="5" w:name="_Toc163159807"/>
       <w:r>
         <w:t>2.</w:t>
       </w:r>
@@ -1352,7 +1354,7 @@
       <w:pPr>
         <w:pStyle w:val="Heading2"/>
       </w:pPr>
-      <w:bookmarkStart w:id="6" w:name="_Toc163153570"/>
+      <w:bookmarkStart w:id="6" w:name="_Toc163159808"/>
       <w:r>
         <w:t>2.</w:t>
       </w:r>
@@ -1387,7 +1389,7 @@
       <w:pPr>
         <w:pStyle w:val="Heading2"/>
       </w:pPr>
-      <w:bookmarkStart w:id="7" w:name="_Toc163153571"/>
+      <w:bookmarkStart w:id="7" w:name="_Toc163159809"/>
       <w:r>
         <w:t>2.</w:t>
       </w:r>
@@ -1477,7 +1479,7 @@
       <w:pPr>
         <w:pStyle w:val="Heading2"/>
       </w:pPr>
-      <w:bookmarkStart w:id="8" w:name="_Toc163153572"/>
+      <w:bookmarkStart w:id="8" w:name="_Toc163159810"/>
       <w:r>
         <w:t>2.</w:t>
       </w:r>
@@ -1554,7 +1556,7 @@
       <w:pPr>
         <w:pStyle w:val="Heading2"/>
       </w:pPr>
-      <w:bookmarkStart w:id="9" w:name="_Toc163153573"/>
+      <w:bookmarkStart w:id="9" w:name="_Toc163159811"/>
       <w:r>
         <w:t>2.7 Machine Learning Implementation</w:t>
       </w:r>
@@ -1648,7 +1650,7 @@
       <w:pPr>
         <w:pStyle w:val="Heading1"/>
       </w:pPr>
-      <w:bookmarkStart w:id="10" w:name="_Toc163153574"/>
+      <w:bookmarkStart w:id="10" w:name="_Toc163159812"/>
       <w:r>
         <w:lastRenderedPageBreak/>
         <w:t>3.</w:t>
@@ -1665,7 +1667,7 @@
       <w:pPr>
         <w:pStyle w:val="Heading2"/>
       </w:pPr>
-      <w:bookmarkStart w:id="11" w:name="_Toc163153575"/>
+      <w:bookmarkStart w:id="11" w:name="_Toc163159813"/>
       <w:r>
         <w:t>3</w:t>
       </w:r>
@@ -1778,6 +1780,9 @@
         </w:rPr>
       </w:pPr>
       <w:r>
+        <w:rPr>
+          <w:noProof/>
+        </w:rPr>
         <w:drawing>
           <wp:inline distT="0" distB="0" distL="0" distR="0" wp14:anchorId="53412EA6" wp14:editId="18098120">
             <wp:extent cx="2971800" cy="2997562"/>
@@ -1833,7 +1838,7 @@
           <w:color w:val="0D0D0D"/>
           <w:shd w:val="clear" w:color="auto" w:fill="FFFFFF"/>
         </w:rPr>
-        <w:t>histograms</w:t>
+        <w:t xml:space="preserve">histograms of each </w:t>
       </w:r>
       <w:r>
         <w:rPr>
@@ -1841,14 +1846,6 @@
           <w:color w:val="0D0D0D"/>
           <w:shd w:val="clear" w:color="auto" w:fill="FFFFFF"/>
         </w:rPr>
-        <w:t xml:space="preserve"> of each </w:t>
-      </w:r>
-      <w:r>
-        <w:rPr>
-          <w:rFonts w:ascii="Segoe UI" w:hAnsi="Segoe UI" w:cs="Segoe UI"/>
-          <w:color w:val="0D0D0D"/>
-          <w:shd w:val="clear" w:color="auto" w:fill="FFFFFF"/>
-        </w:rPr>
         <w:t>variable,</w:t>
       </w:r>
       <w:r>
@@ -1873,6 +1870,7 @@
       </w:pPr>
       <w:r>
         <w:rPr>
+          <w:noProof/>
           <w:lang w:val="en-CA"/>
         </w:rPr>
         <w:lastRenderedPageBreak/>
@@ -1914,6 +1912,7 @@
       </w:r>
       <w:r>
         <w:rPr>
+          <w:noProof/>
           <w:lang w:val="en-CA"/>
         </w:rPr>
         <w:drawing>
@@ -1962,6 +1961,7 @@
       </w:pPr>
       <w:r>
         <w:rPr>
+          <w:noProof/>
           <w:lang w:val="en-CA"/>
         </w:rPr>
         <w:drawing>
@@ -2010,6 +2010,7 @@
       </w:pPr>
       <w:r>
         <w:rPr>
+          <w:noProof/>
           <w:lang w:val="en-CA"/>
         </w:rPr>
         <w:lastRenderedPageBreak/>
@@ -2059,6 +2060,7 @@
       </w:pPr>
       <w:r>
         <w:rPr>
+          <w:noProof/>
           <w:lang w:val="en-CA"/>
         </w:rPr>
         <w:drawing>
@@ -2107,6 +2109,7 @@
       </w:pPr>
       <w:r>
         <w:rPr>
+          <w:noProof/>
           <w:lang w:val="en-CA"/>
         </w:rPr>
         <w:drawing>
@@ -2155,6 +2158,7 @@
       </w:pPr>
       <w:r>
         <w:rPr>
+          <w:noProof/>
           <w:lang w:val="en-CA"/>
         </w:rPr>
         <w:lastRenderedPageBreak/>
@@ -2204,6 +2208,7 @@
       </w:pPr>
       <w:r>
         <w:rPr>
+          <w:noProof/>
           <w:lang w:val="en-CA"/>
         </w:rPr>
         <w:drawing>
@@ -2252,6 +2257,7 @@
       </w:pPr>
       <w:r>
         <w:rPr>
+          <w:noProof/>
           <w:lang w:val="en-CA"/>
         </w:rPr>
         <w:drawing>
@@ -2455,10 +2461,7 @@
         <w:t xml:space="preserve">: </w:t>
       </w:r>
       <w:r>
-        <w:t>contact</w:t>
-      </w:r>
-      <w:r>
-        <w:t xml:space="preserve"> by cellular are more likely to subscribe.</w:t>
+        <w:t>contact by cellular are more likely to subscribe.</w:t>
       </w:r>
     </w:p>
     <w:p>
@@ -2542,6 +2545,7 @@
       </w:pPr>
       <w:r>
         <w:rPr>
+          <w:noProof/>
           <w:lang w:val="en-CA"/>
         </w:rPr>
         <w:drawing>
@@ -2590,6 +2594,7 @@
       </w:pPr>
       <w:r>
         <w:rPr>
+          <w:noProof/>
           <w:lang w:val="en-CA"/>
         </w:rPr>
         <w:lastRenderedPageBreak/>
@@ -2639,6 +2644,7 @@
       </w:pPr>
       <w:r>
         <w:rPr>
+          <w:noProof/>
           <w:lang w:val="en-CA"/>
         </w:rPr>
         <w:drawing>
@@ -2687,6 +2693,7 @@
       </w:pPr>
       <w:r>
         <w:rPr>
+          <w:noProof/>
           <w:lang w:val="en-CA"/>
         </w:rPr>
         <w:drawing>
@@ -2735,6 +2742,7 @@
       </w:pPr>
       <w:r>
         <w:rPr>
+          <w:noProof/>
           <w:lang w:val="en-CA"/>
         </w:rPr>
         <w:lastRenderedPageBreak/>
@@ -2884,6 +2892,7 @@
       </w:pPr>
       <w:r>
         <w:rPr>
+          <w:noProof/>
           <w:lang w:val="en-CA"/>
         </w:rPr>
         <w:drawing>
@@ -3020,6 +3029,7 @@
       </w:pPr>
       <w:r>
         <w:rPr>
+          <w:noProof/>
           <w:lang w:val="en-CA"/>
         </w:rPr>
         <w:drawing>
@@ -3094,7 +3104,7 @@
       <w:pPr>
         <w:pStyle w:val="Heading2"/>
       </w:pPr>
-      <w:bookmarkStart w:id="12" w:name="_Toc163153576"/>
+      <w:bookmarkStart w:id="12" w:name="_Toc163159814"/>
       <w:r>
         <w:t>3.2 Insight on Model Prediction</w:t>
       </w:r>
@@ -3588,7 +3598,7 @@
       <w:pPr>
         <w:pStyle w:val="Heading2"/>
       </w:pPr>
-      <w:bookmarkStart w:id="13" w:name="_Toc163153577"/>
+      <w:bookmarkStart w:id="13" w:name="_Toc163159815"/>
       <w:r>
         <w:t xml:space="preserve">3.3 </w:t>
       </w:r>
@@ -6853,6 +6863,7 @@
   <w:style w:type="character" w:default="1" w:styleId="DefaultParagraphFont">
     <w:name w:val="Default Paragraph Font"/>
     <w:uiPriority w:val="1"/>
+    <w:semiHidden/>
     <w:unhideWhenUsed/>
   </w:style>
   <w:style w:type="table" w:default="1" w:styleId="TableNormal">

</xml_diff>

<commit_message>
Update Report with lates data
</commit_message>
<xml_diff>
--- a/Bank Marketing Data Analysis Project Report.docx
+++ b/Bank Marketing Data Analysis Project Report.docx
@@ -3216,12 +3216,20 @@
       </w:r>
     </w:p>
     <w:p/>
+    <w:p/>
+    <w:p/>
+    <w:p/>
+    <w:p/>
+    <w:p/>
+    <w:p/>
+    <w:p/>
     <w:p>
       <w:pPr>
         <w:pStyle w:val="Heading2"/>
       </w:pPr>
       <w:bookmarkStart w:id="12" w:name="_Toc163159814"/>
       <w:r>
+        <w:lastRenderedPageBreak/>
         <w:t>3.2 Insight on Model Prediction</w:t>
       </w:r>
       <w:bookmarkEnd w:id="12"/>
@@ -3285,7 +3293,6 @@
           <w:noProof/>
           <w:color w:val="000000" w:themeColor="text1"/>
         </w:rPr>
-        <w:lastRenderedPageBreak/>
         <w:drawing>
           <wp:inline distT="0" distB="0" distL="0" distR="0" wp14:anchorId="68B80FA3" wp14:editId="344DE573">
             <wp:extent cx="2731135" cy="2376170"/>
@@ -3536,6 +3543,125 @@
         <w:rPr>
           <w:color w:val="000000" w:themeColor="text1"/>
         </w:rPr>
+        <w:drawing>
+          <wp:inline distT="0" distB="0" distL="0" distR="0" wp14:anchorId="0924713D" wp14:editId="5618DC9E">
+            <wp:extent cx="5105400" cy="2197100"/>
+            <wp:effectExtent l="0" t="0" r="0" b="0"/>
+            <wp:docPr id="752012064" name="Picture 1" descr="A screenshot of a computer screen&#10;&#10;Description automatically generated"/>
+            <wp:cNvGraphicFramePr>
+              <a:graphicFrameLocks xmlns:a="http://schemas.openxmlformats.org/drawingml/2006/main" noChangeAspect="1"/>
+            </wp:cNvGraphicFramePr>
+            <a:graphic xmlns:a="http://schemas.openxmlformats.org/drawingml/2006/main">
+              <a:graphicData uri="http://schemas.openxmlformats.org/drawingml/2006/picture">
+                <pic:pic xmlns:pic="http://schemas.openxmlformats.org/drawingml/2006/picture">
+                  <pic:nvPicPr>
+                    <pic:cNvPr id="752012064" name="Picture 1" descr="A screenshot of a computer screen&#10;&#10;Description automatically generated"/>
+                    <pic:cNvPicPr/>
+                  </pic:nvPicPr>
+                  <pic:blipFill>
+                    <a:blip r:embed="rId29"/>
+                    <a:stretch>
+                      <a:fillRect/>
+                    </a:stretch>
+                  </pic:blipFill>
+                  <pic:spPr>
+                    <a:xfrm>
+                      <a:off x="0" y="0"/>
+                      <a:ext cx="5105400" cy="2197100"/>
+                    </a:xfrm>
+                    <a:prstGeom prst="rect">
+                      <a:avLst/>
+                    </a:prstGeom>
+                  </pic:spPr>
+                </pic:pic>
+              </a:graphicData>
+            </a:graphic>
+          </wp:inline>
+        </w:drawing>
+      </w:r>
+    </w:p>
+    <w:p>
+      <w:pPr>
+        <w:rPr>
+          <w:color w:val="000000" w:themeColor="text1"/>
+          <w:sz w:val="28"/>
+          <w:szCs w:val="28"/>
+          <w:vertAlign w:val="superscript"/>
+        </w:rPr>
+      </w:pPr>
+      <w:r>
+        <w:rPr>
+          <w:color w:val="000000" w:themeColor="text1"/>
+          <w:sz w:val="28"/>
+          <w:szCs w:val="28"/>
+          <w:vertAlign w:val="superscript"/>
+        </w:rPr>
+        <w:lastRenderedPageBreak/>
+        <w:t>3.2.</w:t>
+      </w:r>
+      <w:r>
+        <w:rPr>
+          <w:color w:val="000000" w:themeColor="text1"/>
+          <w:sz w:val="28"/>
+          <w:szCs w:val="28"/>
+          <w:vertAlign w:val="superscript"/>
+        </w:rPr>
+        <w:t>2</w:t>
+      </w:r>
+      <w:r>
+        <w:rPr>
+          <w:color w:val="000000" w:themeColor="text1"/>
+          <w:sz w:val="28"/>
+          <w:szCs w:val="28"/>
+          <w:vertAlign w:val="superscript"/>
+        </w:rPr>
+        <w:t xml:space="preserve"> </w:t>
+      </w:r>
+      <w:r>
+        <w:rPr>
+          <w:color w:val="000000" w:themeColor="text1"/>
+          <w:sz w:val="28"/>
+          <w:szCs w:val="28"/>
+          <w:vertAlign w:val="superscript"/>
+        </w:rPr>
+        <w:t xml:space="preserve">Classic Report of the </w:t>
+      </w:r>
+      <w:r>
+        <w:rPr>
+          <w:color w:val="000000" w:themeColor="text1"/>
+          <w:sz w:val="28"/>
+          <w:szCs w:val="28"/>
+          <w:vertAlign w:val="superscript"/>
+        </w:rPr>
+        <w:t>Logistic Regression</w:t>
+      </w:r>
+      <w:r>
+        <w:rPr>
+          <w:color w:val="000000" w:themeColor="text1"/>
+          <w:sz w:val="28"/>
+          <w:szCs w:val="28"/>
+          <w:vertAlign w:val="superscript"/>
+        </w:rPr>
+        <w:t xml:space="preserve"> Model</w:t>
+      </w:r>
+    </w:p>
+    <w:p>
+      <w:pPr>
+        <w:rPr>
+          <w:color w:val="000000" w:themeColor="text1"/>
+        </w:rPr>
+      </w:pPr>
+    </w:p>
+    <w:p>
+      <w:pPr>
+        <w:rPr>
+          <w:color w:val="000000" w:themeColor="text1"/>
+        </w:rPr>
+      </w:pPr>
+      <w:r>
+        <w:rPr>
+          <w:color w:val="000000" w:themeColor="text1"/>
+        </w:rPr>
         <w:t>While the Precision Score for the Random Forest is 85.27% and the Recall score is 71.19%</w:t>
       </w:r>
       <w:r>
@@ -3580,6 +3706,106 @@
         </w:rPr>
         <w:t>%.</w:t>
       </w:r>
+    </w:p>
+    <w:p>
+      <w:pPr>
+        <w:rPr>
+          <w:color w:val="000000" w:themeColor="text1"/>
+        </w:rPr>
+      </w:pPr>
+      <w:r>
+        <w:rPr>
+          <w:color w:val="000000" w:themeColor="text1"/>
+        </w:rPr>
+        <w:drawing>
+          <wp:inline distT="0" distB="0" distL="0" distR="0" wp14:anchorId="0FFFCA6E" wp14:editId="63059CE6">
+            <wp:extent cx="5461000" cy="2298700"/>
+            <wp:effectExtent l="0" t="0" r="0" b="0"/>
+            <wp:docPr id="163426909" name="Picture 1"/>
+            <wp:cNvGraphicFramePr>
+              <a:graphicFrameLocks xmlns:a="http://schemas.openxmlformats.org/drawingml/2006/main" noChangeAspect="1"/>
+            </wp:cNvGraphicFramePr>
+            <a:graphic xmlns:a="http://schemas.openxmlformats.org/drawingml/2006/main">
+              <a:graphicData uri="http://schemas.openxmlformats.org/drawingml/2006/picture">
+                <pic:pic xmlns:pic="http://schemas.openxmlformats.org/drawingml/2006/picture">
+                  <pic:nvPicPr>
+                    <pic:cNvPr id="163426909" name=""/>
+                    <pic:cNvPicPr/>
+                  </pic:nvPicPr>
+                  <pic:blipFill>
+                    <a:blip r:embed="rId30"/>
+                    <a:stretch>
+                      <a:fillRect/>
+                    </a:stretch>
+                  </pic:blipFill>
+                  <pic:spPr>
+                    <a:xfrm>
+                      <a:off x="0" y="0"/>
+                      <a:ext cx="5461000" cy="2298700"/>
+                    </a:xfrm>
+                    <a:prstGeom prst="rect">
+                      <a:avLst/>
+                    </a:prstGeom>
+                  </pic:spPr>
+                </pic:pic>
+              </a:graphicData>
+            </a:graphic>
+          </wp:inline>
+        </w:drawing>
+      </w:r>
+    </w:p>
+    <w:p>
+      <w:pPr>
+        <w:rPr>
+          <w:color w:val="000000" w:themeColor="text1"/>
+          <w:sz w:val="28"/>
+          <w:szCs w:val="28"/>
+          <w:vertAlign w:val="superscript"/>
+        </w:rPr>
+      </w:pPr>
+      <w:r>
+        <w:rPr>
+          <w:color w:val="000000" w:themeColor="text1"/>
+          <w:sz w:val="28"/>
+          <w:szCs w:val="28"/>
+          <w:vertAlign w:val="superscript"/>
+        </w:rPr>
+        <w:t>3.2.</w:t>
+      </w:r>
+      <w:r>
+        <w:rPr>
+          <w:color w:val="000000" w:themeColor="text1"/>
+          <w:sz w:val="28"/>
+          <w:szCs w:val="28"/>
+          <w:vertAlign w:val="superscript"/>
+        </w:rPr>
+        <w:t>3</w:t>
+      </w:r>
+      <w:r>
+        <w:rPr>
+          <w:color w:val="000000" w:themeColor="text1"/>
+          <w:sz w:val="28"/>
+          <w:szCs w:val="28"/>
+          <w:vertAlign w:val="superscript"/>
+        </w:rPr>
+        <w:t xml:space="preserve"> </w:t>
+      </w:r>
+      <w:r>
+        <w:rPr>
+          <w:color w:val="000000" w:themeColor="text1"/>
+          <w:sz w:val="28"/>
+          <w:szCs w:val="28"/>
+          <w:vertAlign w:val="superscript"/>
+        </w:rPr>
+        <w:t>Classic Report of the Random Forest Model</w:t>
+      </w:r>
+    </w:p>
+    <w:p>
+      <w:pPr>
+        <w:rPr>
+          <w:color w:val="000000" w:themeColor="text1"/>
+        </w:rPr>
+      </w:pPr>
     </w:p>
     <w:p>
       <w:pPr>
@@ -3743,7 +3969,7 @@
                     <pic:cNvPicPr/>
                   </pic:nvPicPr>
                   <pic:blipFill>
-                    <a:blip r:embed="rId29"/>
+                    <a:blip r:embed="rId31"/>
                     <a:stretch>
                       <a:fillRect/>
                     </a:stretch>
@@ -3776,9 +4002,9 @@
           <w:color w:val="000000" w:themeColor="text1"/>
         </w:rPr>
         <w:drawing>
-          <wp:inline distT="0" distB="0" distL="0" distR="0" wp14:anchorId="04A69522" wp14:editId="420F1560">
-            <wp:extent cx="3312795" cy="2623427"/>
-            <wp:effectExtent l="0" t="0" r="1905" b="5715"/>
+          <wp:inline distT="0" distB="0" distL="0" distR="0" wp14:anchorId="04A69522" wp14:editId="288EA0A3">
+            <wp:extent cx="3326853" cy="2634559"/>
+            <wp:effectExtent l="0" t="0" r="635" b="0"/>
             <wp:docPr id="903430845" name="Picture 1" descr="A graph with a line&#10;&#10;Description automatically generated"/>
             <wp:cNvGraphicFramePr>
               <a:graphicFrameLocks xmlns:a="http://schemas.openxmlformats.org/drawingml/2006/main" noChangeAspect="1"/>
@@ -3791,7 +4017,7 @@
                     <pic:cNvPicPr/>
                   </pic:nvPicPr>
                   <pic:blipFill>
-                    <a:blip r:embed="rId30"/>
+                    <a:blip r:embed="rId32"/>
                     <a:stretch>
                       <a:fillRect/>
                     </a:stretch>
@@ -3799,7 +4025,7 @@
                   <pic:spPr>
                     <a:xfrm>
                       <a:off x="0" y="0"/>
-                      <a:ext cx="3374314" cy="2672144"/>
+                      <a:ext cx="3405780" cy="2697062"/>
                     </a:xfrm>
                     <a:prstGeom prst="rect">
                       <a:avLst/>
@@ -3851,7 +4077,7 @@
     <w:p/>
     <w:p/>
     <w:sectPr>
-      <w:footerReference w:type="default" r:id="rId31"/>
+      <w:footerReference w:type="default" r:id="rId33"/>
       <w:pgSz w:w="12240" w:h="15840"/>
       <w:pgMar w:top="1440" w:right="1440" w:bottom="1440" w:left="1440" w:header="720" w:footer="720" w:gutter="0"/>
       <w:pgNumType w:start="1"/>

</xml_diff>

<commit_message>
Update of the Doc and machine learning part
</commit_message>
<xml_diff>
--- a/Bank Marketing Data Analysis Project Report.docx
+++ b/Bank Marketing Data Analysis Project Report.docx
@@ -2,15 +2,6 @@
 <file path=word/document.xml><?xml version="1.0" encoding="utf-8"?>
 <w:document xmlns:wpc="http://schemas.microsoft.com/office/word/2010/wordprocessingCanvas" xmlns:cx="http://schemas.microsoft.com/office/drawing/2014/chartex" xmlns:cx1="http://schemas.microsoft.com/office/drawing/2015/9/8/chartex" xmlns:cx2="http://schemas.microsoft.com/office/drawing/2015/10/21/chartex" xmlns:cx3="http://schemas.microsoft.com/office/drawing/2016/5/9/chartex" xmlns:cx4="http://schemas.microsoft.com/office/drawing/2016/5/10/chartex" xmlns:cx5="http://schemas.microsoft.com/office/drawing/2016/5/11/chartex" xmlns:cx6="http://schemas.microsoft.com/office/drawing/2016/5/12/chartex" xmlns:cx7="http://schemas.microsoft.com/office/drawing/2016/5/13/chartex" xmlns:cx8="http://schemas.microsoft.com/office/drawing/2016/5/14/chartex" xmlns:mc="http://schemas.openxmlformats.org/markup-compatibility/2006" xmlns:aink="http://schemas.microsoft.com/office/drawing/2016/ink" xmlns:am3d="http://schemas.microsoft.com/office/drawing/2017/model3d" xmlns:o="urn:schemas-microsoft-com:office:office" xmlns:oel="http://schemas.microsoft.com/office/2019/extlst" xmlns:r="http://schemas.openxmlformats.org/officeDocument/2006/relationships" xmlns:m="http://schemas.openxmlformats.org/officeDocument/2006/math" xmlns:v="urn:schemas-microsoft-com:vml" xmlns:wp14="http://schemas.microsoft.com/office/word/2010/wordprocessingDrawing" xmlns:wp="http://schemas.openxmlformats.org/drawingml/2006/wordprocessingDrawing" xmlns:w10="urn:schemas-microsoft-com:office:word" xmlns:w="http://schemas.openxmlformats.org/wordprocessingml/2006/main" xmlns:w14="http://schemas.microsoft.com/office/word/2010/wordml" xmlns:w15="http://schemas.microsoft.com/office/word/2012/wordml" xmlns:w16cex="http://schemas.microsoft.com/office/word/2018/wordml/cex" xmlns:w16cid="http://schemas.microsoft.com/office/word/2016/wordml/cid" xmlns:w16="http://schemas.microsoft.com/office/word/2018/wordml" xmlns:w16sdtdh="http://schemas.microsoft.com/office/word/2020/wordml/sdtdatahash" xmlns:w16se="http://schemas.microsoft.com/office/word/2015/wordml/symex" xmlns:wpg="http://schemas.microsoft.com/office/word/2010/wordprocessingGroup" xmlns:wpi="http://schemas.microsoft.com/office/word/2010/wordprocessingInk" xmlns:wne="http://schemas.microsoft.com/office/word/2006/wordml" xmlns:wps="http://schemas.microsoft.com/office/word/2010/wordprocessingShape" mc:Ignorable="w14 w15 w16se w16cid w16 w16cex w16sdtdh wp14">
   <w:body>
-    <w:p>
-      <w:pPr>
-        <w:pStyle w:val="ListParagraph"/>
-        <w:numPr>
-          <w:ilvl w:val="0"/>
-          <w:numId w:val="19"/>
-        </w:numPr>
-      </w:pPr>
-    </w:p>
     <w:p/>
     <w:p/>
     <w:p/>
@@ -30,6 +21,127 @@
           <w:szCs w:val="40"/>
         </w:rPr>
         <w:t>Bank Marketing Data Analysis Project Report</w:t>
+      </w:r>
+    </w:p>
+    <w:p>
+      <w:pPr>
+        <w:jc w:val="center"/>
+        <w:rPr>
+          <w:rFonts w:ascii="Open Sans" w:hAnsi="Open Sans" w:cs="Open Sans"/>
+          <w:color w:val="262626"/>
+          <w:sz w:val="21"/>
+          <w:szCs w:val="21"/>
+          <w:shd w:val="clear" w:color="auto" w:fill="FFFFFF"/>
+        </w:rPr>
+      </w:pPr>
+      <w:proofErr w:type="spellStart"/>
+      <w:r>
+        <w:rPr>
+          <w:rFonts w:ascii="Open Sans" w:hAnsi="Open Sans" w:cs="Open Sans"/>
+          <w:color w:val="262626"/>
+          <w:sz w:val="21"/>
+          <w:szCs w:val="21"/>
+          <w:shd w:val="clear" w:color="auto" w:fill="FFFFFF"/>
+        </w:rPr>
+        <w:t>Chak</w:t>
+      </w:r>
+      <w:proofErr w:type="spellEnd"/>
+      <w:r>
+        <w:rPr>
+          <w:rFonts w:ascii="Open Sans" w:hAnsi="Open Sans" w:cs="Open Sans"/>
+          <w:color w:val="262626"/>
+          <w:sz w:val="21"/>
+          <w:szCs w:val="21"/>
+          <w:shd w:val="clear" w:color="auto" w:fill="FFFFFF"/>
+        </w:rPr>
+        <w:t xml:space="preserve"> Pu Patrick Tong</w:t>
+      </w:r>
+    </w:p>
+    <w:p>
+      <w:pPr>
+        <w:jc w:val="center"/>
+        <w:rPr>
+          <w:rFonts w:ascii="Open Sans" w:hAnsi="Open Sans" w:cs="Open Sans"/>
+          <w:color w:val="262626"/>
+          <w:sz w:val="21"/>
+          <w:szCs w:val="21"/>
+          <w:shd w:val="clear" w:color="auto" w:fill="FFFFFF"/>
+        </w:rPr>
+      </w:pPr>
+      <w:proofErr w:type="spellStart"/>
+      <w:r>
+        <w:rPr>
+          <w:rFonts w:ascii="Open Sans" w:hAnsi="Open Sans" w:cs="Open Sans"/>
+          <w:color w:val="262626"/>
+          <w:sz w:val="21"/>
+          <w:szCs w:val="21"/>
+          <w:shd w:val="clear" w:color="auto" w:fill="FFFFFF"/>
+        </w:rPr>
+        <w:t>Kexin</w:t>
+      </w:r>
+      <w:proofErr w:type="spellEnd"/>
+      <w:r>
+        <w:rPr>
+          <w:rFonts w:ascii="Open Sans" w:hAnsi="Open Sans" w:cs="Open Sans"/>
+          <w:color w:val="262626"/>
+          <w:sz w:val="21"/>
+          <w:szCs w:val="21"/>
+          <w:shd w:val="clear" w:color="auto" w:fill="FFFFFF"/>
+        </w:rPr>
+        <w:t xml:space="preserve"> Zhu</w:t>
+      </w:r>
+    </w:p>
+    <w:p>
+      <w:pPr>
+        <w:jc w:val="center"/>
+        <w:rPr>
+          <w:rFonts w:ascii="Open Sans" w:hAnsi="Open Sans" w:cs="Open Sans"/>
+          <w:color w:val="262626"/>
+          <w:sz w:val="21"/>
+          <w:szCs w:val="21"/>
+          <w:shd w:val="clear" w:color="auto" w:fill="FFFFFF"/>
+        </w:rPr>
+      </w:pPr>
+      <w:r>
+        <w:rPr>
+          <w:rFonts w:ascii="Open Sans" w:hAnsi="Open Sans" w:cs="Open Sans"/>
+          <w:color w:val="262626"/>
+          <w:sz w:val="21"/>
+          <w:szCs w:val="21"/>
+          <w:shd w:val="clear" w:color="auto" w:fill="FFFFFF"/>
+        </w:rPr>
+        <w:t xml:space="preserve">Oluwatosin </w:t>
+      </w:r>
+      <w:proofErr w:type="spellStart"/>
+      <w:r>
+        <w:rPr>
+          <w:rFonts w:ascii="Open Sans" w:hAnsi="Open Sans" w:cs="Open Sans"/>
+          <w:color w:val="262626"/>
+          <w:sz w:val="21"/>
+          <w:szCs w:val="21"/>
+          <w:shd w:val="clear" w:color="auto" w:fill="FFFFFF"/>
+        </w:rPr>
+        <w:t>Kajotoni</w:t>
+      </w:r>
+      <w:proofErr w:type="spellEnd"/>
+    </w:p>
+    <w:p>
+      <w:pPr>
+        <w:jc w:val="center"/>
+        <w:rPr>
+          <w:sz w:val="40"/>
+          <w:szCs w:val="40"/>
+        </w:rPr>
+      </w:pPr>
+      <w:r>
+        <w:rPr>
+          <w:rFonts w:ascii="Open Sans" w:hAnsi="Open Sans" w:cs="Open Sans"/>
+          <w:color w:val="262626"/>
+          <w:sz w:val="21"/>
+          <w:szCs w:val="21"/>
+          <w:shd w:val="clear" w:color="auto" w:fill="FFFFFF"/>
+        </w:rPr>
+        <w:t>Vitaly Sukhinin</w:t>
       </w:r>
     </w:p>
     <w:p>
@@ -3541,6 +3653,7 @@
       </w:pPr>
       <w:r>
         <w:rPr>
+          <w:noProof/>
           <w:color w:val="000000" w:themeColor="text1"/>
         </w:rPr>
         <w:drawing>
@@ -3624,97 +3737,80 @@
           <w:szCs w:val="28"/>
           <w:vertAlign w:val="superscript"/>
         </w:rPr>
-        <w:t xml:space="preserve">Classic Report of the </w:t>
-      </w:r>
-      <w:r>
+        <w:t>Classic Report of the Logistic Regression Model</w:t>
+      </w:r>
+    </w:p>
+    <w:p>
+      <w:pPr>
         <w:rPr>
           <w:color w:val="000000" w:themeColor="text1"/>
-          <w:sz w:val="28"/>
-          <w:szCs w:val="28"/>
-          <w:vertAlign w:val="superscript"/>
-        </w:rPr>
-        <w:t>Logistic Regression</w:t>
-      </w:r>
-      <w:r>
+        </w:rPr>
+      </w:pPr>
+    </w:p>
+    <w:p>
+      <w:pPr>
         <w:rPr>
           <w:color w:val="000000" w:themeColor="text1"/>
-          <w:sz w:val="28"/>
-          <w:szCs w:val="28"/>
-          <w:vertAlign w:val="superscript"/>
-        </w:rPr>
-        <w:t xml:space="preserve"> Model</w:t>
-      </w:r>
-    </w:p>
-    <w:p>
-      <w:pPr>
+        </w:rPr>
+      </w:pPr>
+      <w:r>
         <w:rPr>
           <w:color w:val="000000" w:themeColor="text1"/>
         </w:rPr>
-      </w:pPr>
-    </w:p>
-    <w:p>
-      <w:pPr>
+        <w:t>While the Precision Score for the Random Forest is 85.27% and the Recall score is 71.19%</w:t>
+      </w:r>
+      <w:r>
         <w:rPr>
           <w:color w:val="000000" w:themeColor="text1"/>
         </w:rPr>
-      </w:pPr>
+        <w:t xml:space="preserve"> with the F1 score is</w:t>
+      </w:r>
       <w:r>
         <w:rPr>
           <w:color w:val="000000" w:themeColor="text1"/>
         </w:rPr>
-        <w:t>While the Precision Score for the Random Forest is 85.27% and the Recall score is 71.19%</w:t>
+        <w:t xml:space="preserve"> </w:t>
       </w:r>
       <w:r>
         <w:rPr>
           <w:color w:val="000000" w:themeColor="text1"/>
         </w:rPr>
-        <w:t xml:space="preserve"> with the F1 score is</w:t>
+        <w:t>7</w:t>
       </w:r>
       <w:r>
         <w:rPr>
           <w:color w:val="000000" w:themeColor="text1"/>
         </w:rPr>
-        <w:t xml:space="preserve"> </w:t>
+        <w:t>7</w:t>
       </w:r>
       <w:r>
         <w:rPr>
           <w:color w:val="000000" w:themeColor="text1"/>
         </w:rPr>
-        <w:t>7</w:t>
+        <w:t>.</w:t>
       </w:r>
       <w:r>
         <w:rPr>
           <w:color w:val="000000" w:themeColor="text1"/>
         </w:rPr>
-        <w:t>7</w:t>
+        <w:t>70</w:t>
       </w:r>
       <w:r>
         <w:rPr>
           <w:color w:val="000000" w:themeColor="text1"/>
         </w:rPr>
-        <w:t>.</w:t>
-      </w:r>
-      <w:r>
+        <w:t>%.</w:t>
+      </w:r>
+    </w:p>
+    <w:p>
+      <w:pPr>
         <w:rPr>
           <w:color w:val="000000" w:themeColor="text1"/>
         </w:rPr>
-        <w:t>70</w:t>
-      </w:r>
-      <w:r>
-        <w:rPr>
-          <w:color w:val="000000" w:themeColor="text1"/>
-        </w:rPr>
-        <w:t>%.</w:t>
-      </w:r>
-    </w:p>
-    <w:p>
-      <w:pPr>
-        <w:rPr>
-          <w:color w:val="000000" w:themeColor="text1"/>
-        </w:rPr>
-      </w:pPr>
-      <w:r>
-        <w:rPr>
+      </w:pPr>
+      <w:r>
+        <w:rPr>
+          <w:noProof/>
           <w:color w:val="000000" w:themeColor="text1"/>
         </w:rPr>
         <w:drawing>
@@ -4064,7 +4160,194 @@
       </w:r>
       <w:bookmarkEnd w:id="13"/>
     </w:p>
-    <w:p/>
+    <w:p>
+      <w:pPr>
+        <w:rPr>
+          <w:lang w:val="en-CA"/>
+        </w:rPr>
+      </w:pPr>
+      <w:r>
+        <w:rPr>
+          <w:lang w:val="en-CA"/>
+        </w:rPr>
+        <w:t xml:space="preserve">In conclusion, this project </w:t>
+      </w:r>
+      <w:proofErr w:type="gramStart"/>
+      <w:r>
+        <w:rPr>
+          <w:lang w:val="en-CA"/>
+        </w:rPr>
+        <w:t>perform</w:t>
+      </w:r>
+      <w:proofErr w:type="gramEnd"/>
+      <w:r>
+        <w:rPr>
+          <w:lang w:val="en-CA"/>
+        </w:rPr>
+        <w:t xml:space="preserve"> a predict financial marketing which </w:t>
+      </w:r>
+      <w:r>
+        <w:rPr>
+          <w:lang w:val="en-CA"/>
+        </w:rPr>
+        <w:t>focus on direct marketing campaigns by a Portuguese bank. Through rigorous data analysis, preprocessing, and machine learning modeling, insightful patterns emerged regarding client engagement with term deposit subscriptions.</w:t>
+      </w:r>
+    </w:p>
+    <w:p>
+      <w:pPr>
+        <w:rPr>
+          <w:lang w:val="en-CA"/>
+        </w:rPr>
+      </w:pPr>
+    </w:p>
+    <w:p>
+      <w:pPr>
+        <w:rPr>
+          <w:lang w:val="en-CA"/>
+        </w:rPr>
+      </w:pPr>
+      <w:r>
+        <w:rPr>
+          <w:lang w:val="en-CA"/>
+        </w:rPr>
+        <w:lastRenderedPageBreak/>
+        <w:t xml:space="preserve">The </w:t>
+      </w:r>
+      <w:r>
+        <w:rPr>
+          <w:lang w:val="en-CA"/>
+        </w:rPr>
+        <w:t>data exploration</w:t>
+      </w:r>
+      <w:r>
+        <w:rPr>
+          <w:lang w:val="en-CA"/>
+        </w:rPr>
+        <w:t xml:space="preserve"> revealed </w:t>
+      </w:r>
+      <w:proofErr w:type="gramStart"/>
+      <w:r>
+        <w:rPr>
+          <w:lang w:val="en-CA"/>
+        </w:rPr>
+        <w:t>a number</w:t>
+      </w:r>
+      <w:r>
+        <w:rPr>
+          <w:lang w:val="en-CA"/>
+        </w:rPr>
+        <w:t xml:space="preserve"> </w:t>
+      </w:r>
+      <w:r>
+        <w:rPr>
+          <w:lang w:val="en-CA"/>
+        </w:rPr>
+        <w:t>of</w:t>
+      </w:r>
+      <w:proofErr w:type="gramEnd"/>
+      <w:r>
+        <w:rPr>
+          <w:lang w:val="en-CA"/>
+        </w:rPr>
+        <w:t xml:space="preserve"> </w:t>
+      </w:r>
+      <w:r>
+        <w:rPr>
+          <w:lang w:val="en-CA"/>
+        </w:rPr>
+        <w:t>insights</w:t>
+      </w:r>
+      <w:r>
+        <w:rPr>
+          <w:lang w:val="en-CA"/>
+        </w:rPr>
+        <w:t xml:space="preserve"> into the dataset, highlighting the imbalance in subscription outcomes, significant features influencing subscription likelihood, and correlations between variables such as contact duration and subscription rates</w:t>
+      </w:r>
+      <w:r>
+        <w:rPr>
+          <w:lang w:val="en-CA"/>
+        </w:rPr>
+        <w:t xml:space="preserve">. </w:t>
+      </w:r>
+      <w:proofErr w:type="gramStart"/>
+      <w:r>
+        <w:rPr>
+          <w:lang w:val="en-CA"/>
+        </w:rPr>
+        <w:t>In order to</w:t>
+      </w:r>
+      <w:proofErr w:type="gramEnd"/>
+      <w:r>
+        <w:rPr>
+          <w:lang w:val="en-CA"/>
+        </w:rPr>
+        <w:t xml:space="preserve"> perform a robust prediction of the marketing campaign effectiveness</w:t>
+      </w:r>
+      <w:r>
+        <w:rPr>
+          <w:lang w:val="en-CA"/>
+        </w:rPr>
+        <w:t xml:space="preserve"> Two</w:t>
+      </w:r>
+      <w:r>
+        <w:rPr>
+          <w:lang w:val="en-CA"/>
+        </w:rPr>
+        <w:t xml:space="preserve"> machine learning models, Logistic Regression and Random Forest Classification, were employed and thoroughly evaluated.</w:t>
+      </w:r>
+    </w:p>
+    <w:p>
+      <w:pPr>
+        <w:rPr>
+          <w:lang w:val="en-CA"/>
+        </w:rPr>
+      </w:pPr>
+      <w:r>
+        <w:rPr>
+          <w:lang w:val="en-CA"/>
+        </w:rPr>
+        <w:t xml:space="preserve">While both models showcased high accuracy rates, Logistic Regression outperformed Random Forest in terms of precision and recall scores. Despite Random Forest's high accuracy, its lower precision and recall suggest potential overfitting </w:t>
+      </w:r>
+      <w:r>
+        <w:rPr>
+          <w:lang w:val="en-CA"/>
+        </w:rPr>
+        <w:t>issues. The</w:t>
+      </w:r>
+      <w:r>
+        <w:rPr>
+          <w:lang w:val="en-CA"/>
+        </w:rPr>
+        <w:t xml:space="preserve"> ROC-AUC analysis further reinforced the superiority of Logistic Regression in correctly classifying outcomes.</w:t>
+      </w:r>
+    </w:p>
+    <w:p>
+      <w:pPr>
+        <w:rPr>
+          <w:lang w:val="en-CA"/>
+        </w:rPr>
+      </w:pPr>
+      <w:r>
+        <w:rPr>
+          <w:lang w:val="en-CA"/>
+        </w:rPr>
+        <w:t xml:space="preserve">Overall, the project underscores the importance of robust data preprocessing, careful model selection, and thorough evaluation metrics in harnessing the power of predictive analytics for targeted marketing strategies. </w:t>
+      </w:r>
+      <w:proofErr w:type="gramStart"/>
+      <w:r>
+        <w:rPr>
+          <w:lang w:val="en-CA"/>
+        </w:rPr>
+        <w:t>Also</w:t>
+      </w:r>
+      <w:proofErr w:type="gramEnd"/>
+      <w:r>
+        <w:rPr>
+          <w:lang w:val="en-CA"/>
+        </w:rPr>
+        <w:t xml:space="preserve"> it provide an insight of the effectiveness of the campaign and provide a parameter for stakeholder to compare with other campaign on the market.</w:t>
+      </w:r>
+    </w:p>
     <w:p/>
     <w:p/>
     <w:p>

</xml_diff>